<commit_message>
Complete Phase 2: Application Handlers and DDD refactoring for MR20 module
</commit_message>
<xml_diff>
--- a/pasted_file_BkjF4M_سياسةالرسوموالاشتراكات.docx
+++ b/pasted_file_BkjF4M_سياسةالرسوموالاشتراكات.docx
@@ -279,8 +279,8 @@
       <w:tblGrid>
         <w:gridCol w:w="1764"/>
         <w:gridCol w:w="1526"/>
-        <w:gridCol w:w="1162"/>
-        <w:gridCol w:w="3601"/>
+        <w:gridCol w:w="1154"/>
+        <w:gridCol w:w="3813"/>
       </w:tblGrid>
       <w:tr>
         <w:trPr>
@@ -483,11 +483,20 @@
             </w:pPr>
             <w:r>
               <w:rPr>
-                <w:sz w:val="26"/>
-                <w:szCs w:val="26"/>
-                <w:rtl/>
-              </w:rPr>
-              <w:t>35 ريال</w:t>
+                <w:rFonts w:hint="cs"/>
+                <w:sz w:val="26"/>
+                <w:szCs w:val="26"/>
+                <w:rtl/>
+              </w:rPr>
+              <w:t>50</w:t>
+            </w:r>
+            <w:r>
+              <w:rPr>
+                <w:sz w:val="26"/>
+                <w:szCs w:val="26"/>
+                <w:rtl/>
+              </w:rPr>
+              <w:t xml:space="preserve"> ريال</w:t>
             </w:r>
           </w:p>
         </w:tc>
@@ -513,12 +522,24 @@
             </w:pPr>
             <w:r>
               <w:rPr>
-                <w:sz w:val="26"/>
-                <w:szCs w:val="26"/>
-                <w:rtl/>
-              </w:rPr>
-              <w:t>24 ساعة</w:t>
-            </w:r>
+                <w:rFonts w:hint="cs"/>
+                <w:sz w:val="26"/>
+                <w:szCs w:val="26"/>
+                <w:rtl/>
+              </w:rPr>
+              <w:t xml:space="preserve">5 </w:t>
+            </w:r>
+            <w:proofErr w:type="spellStart"/>
+            <w:r>
+              <w:rPr>
+                <w:rFonts w:hint="cs"/>
+                <w:sz w:val="26"/>
+                <w:szCs w:val="26"/>
+                <w:rtl/>
+              </w:rPr>
+              <w:t>ايام</w:t>
+            </w:r>
+            <w:proofErr w:type="spellEnd"/>
           </w:p>
         </w:tc>
         <w:tc>
@@ -547,24 +568,69 @@
                 <w:szCs w:val="26"/>
                 <w:rtl/>
               </w:rPr>
-              <w:t>• دخول غير محدود للمزادات لمدة يوم.</w:t>
-            </w:r>
-          </w:p>
-          <w:p>
-            <w:pPr>
-              <w:rPr>
-                <w:sz w:val="26"/>
-                <w:szCs w:val="26"/>
-                <w:rtl/>
-              </w:rPr>
-            </w:pPr>
-            <w:r>
-              <w:rPr>
-                <w:sz w:val="26"/>
-                <w:szCs w:val="26"/>
-                <w:rtl/>
-              </w:rPr>
-              <w:t>• إمكانية المزايدة على سيارة واحدة.</w:t>
+              <w:t xml:space="preserve">• دخول غير محدود للمزادات لمدة </w:t>
+            </w:r>
+            <w:r>
+              <w:rPr>
+                <w:rFonts w:hint="cs"/>
+                <w:sz w:val="26"/>
+                <w:szCs w:val="26"/>
+                <w:rtl/>
+              </w:rPr>
+              <w:t xml:space="preserve">5 </w:t>
+            </w:r>
+            <w:proofErr w:type="spellStart"/>
+            <w:r>
+              <w:rPr>
+                <w:rFonts w:hint="cs"/>
+                <w:sz w:val="26"/>
+                <w:szCs w:val="26"/>
+                <w:rtl/>
+              </w:rPr>
+              <w:t>ايام</w:t>
+            </w:r>
+            <w:proofErr w:type="spellEnd"/>
+            <w:r>
+              <w:rPr>
+                <w:sz w:val="26"/>
+                <w:szCs w:val="26"/>
+                <w:rtl/>
+              </w:rPr>
+              <w:t>.</w:t>
+            </w:r>
+          </w:p>
+          <w:p>
+            <w:pPr>
+              <w:rPr>
+                <w:sz w:val="26"/>
+                <w:szCs w:val="26"/>
+                <w:rtl/>
+              </w:rPr>
+            </w:pPr>
+            <w:r>
+              <w:rPr>
+                <w:sz w:val="26"/>
+                <w:szCs w:val="26"/>
+                <w:rtl/>
+              </w:rPr>
+              <w:t xml:space="preserve">• إمكانية المزايدة على </w:t>
+            </w:r>
+            <w:r>
+              <w:rPr>
+                <w:rFonts w:hint="cs"/>
+                <w:sz w:val="26"/>
+                <w:szCs w:val="26"/>
+                <w:rtl/>
+              </w:rPr>
+              <w:t>5 سيارات</w:t>
+            </w:r>
+            <w:r>
+              <w:rPr>
+                <w:sz w:val="26"/>
+                <w:szCs w:val="26"/>
+                <w:rtl/>
+              </w:rPr>
+              <w:t>.</w:t>
             </w:r>
           </w:p>
         </w:tc>
@@ -2480,7 +2546,6 @@
             <w:pPr>
               <w:jc w:val="center"/>
               <w:rPr>
-                <w:rFonts w:hint="cs"/>
                 <w:sz w:val="26"/>
                 <w:szCs w:val="26"/>
                 <w:rtl/>
@@ -2983,25 +3048,7 @@
           <w:szCs w:val="26"/>
           <w:rtl/>
         </w:rPr>
-        <w:t xml:space="preserve">سعر السيارة: لا تصدر المنصة فاتورة ضريبية لسعر السيارة (حيث </w:t>
-      </w:r>
-      <w:proofErr w:type="gramStart"/>
-      <w:r>
-        <w:rPr>
-          <w:sz w:val="26"/>
-          <w:szCs w:val="26"/>
-          <w:rtl/>
-        </w:rPr>
-        <w:t>أن</w:t>
-      </w:r>
-      <w:proofErr w:type="gramEnd"/>
-      <w:r>
-        <w:rPr>
-          <w:sz w:val="26"/>
-          <w:szCs w:val="26"/>
-          <w:rtl/>
-        </w:rPr>
-        <w:t xml:space="preserve"> السيارة ملك للبائع)، وتكون العلاقة الضريبية في سعر السيارة بين البائع والمشتري مباشرة.</w:t>
+        <w:t>سعر السيارة: لا تصدر المنصة فاتورة ضريبية لسعر السيارة (حيث أن السيارة ملك للبائع)، وتكون العلاقة الضريبية في سعر السيارة بين البائع والمشتري مباشرة.</w:t>
       </w:r>
     </w:p>
     <w:p>

</xml_diff>